<commit_message>
#7 Tests done by Ricardo Brandão
</commit_message>
<xml_diff>
--- a/documentation/Tests/1100570 Diogo and 1100626 Luis.docx
+++ b/documentation/Tests/1100570 Diogo and 1100626 Luis.docx
@@ -100,15 +100,7 @@
           </w:tcPr>
           <w:p>
             <w:r>
-              <w:t xml:space="preserve">Lançar o </w:t>
-            </w:r>
-            <w:proofErr w:type="spellStart"/>
-            <w:r>
-              <w:t>mini-jogo</w:t>
-            </w:r>
-            <w:proofErr w:type="spellEnd"/>
-            <w:r>
-              <w:t xml:space="preserve"> e verificar se a deteção de colisões estão bem implementadas</w:t>
+              <w:t>Lançar o mini-jogo e verificar se a deteção de colisões estão bem implementadas</w:t>
             </w:r>
           </w:p>
         </w:tc>
@@ -441,42 +433,34 @@
           </w:tcPr>
           <w:p>
             <w:r>
-              <w:t xml:space="preserve">Obter o respetivo labirinto definido com a posição de </w:t>
-            </w:r>
-            <w:proofErr w:type="gramStart"/>
-            <w:r>
-              <w:t>inicio</w:t>
-            </w:r>
-            <w:proofErr w:type="gramEnd"/>
-            <w:r>
-              <w:t xml:space="preserve"> e fim </w:t>
-            </w:r>
-            <w:proofErr w:type="spellStart"/>
-            <w:r>
-              <w:t>defenidas</w:t>
-            </w:r>
-            <w:proofErr w:type="spellEnd"/>
-          </w:p>
-        </w:tc>
-      </w:tr>
-      <w:tr>
-        <w:tc>
-          <w:tcPr>
-            <w:tcW w:w="2831" w:type="dxa"/>
-          </w:tcPr>
-          <w:p/>
-        </w:tc>
-        <w:tc>
-          <w:tcPr>
-            <w:tcW w:w="2831" w:type="dxa"/>
-          </w:tcPr>
-          <w:p/>
-        </w:tc>
-        <w:tc>
-          <w:tcPr>
-            <w:tcW w:w="2832" w:type="dxa"/>
-          </w:tcPr>
-          <w:p/>
+              <w:t>Obter o respetivo labirinto definido com a posição de inicio e fim defenidas</w:t>
+            </w:r>
+          </w:p>
+        </w:tc>
+      </w:tr>
+      <w:tr>
+        <w:tc>
+          <w:tcPr>
+            <w:tcW w:w="2831" w:type="dxa"/>
+          </w:tcPr>
+          <w:p>
+            <w:r>
+              <w:t>Resultado</w:t>
+            </w:r>
+          </w:p>
+        </w:tc>
+        <w:tc>
+          <w:tcPr>
+            <w:tcW w:w="5663" w:type="dxa"/>
+            <w:gridSpan w:val="2"/>
+          </w:tcPr>
+          <w:p>
+            <w:r>
+              <w:t>Obtive o labirinto que era pretendido ao escrever no ficheiro(Ricardo Brandao)</w:t>
+            </w:r>
+            <w:bookmarkStart w:id="0" w:name="_GoBack"/>
+            <w:bookmarkEnd w:id="0"/>
+          </w:p>
         </w:tc>
       </w:tr>
     </w:tbl>
@@ -533,13 +517,8 @@
           </w:tcPr>
           <w:p>
             <w:r>
-              <w:t xml:space="preserve">Jogo 3D </w:t>
-            </w:r>
-            <w:proofErr w:type="spellStart"/>
-            <w:r>
-              <w:t>SocialGame</w:t>
-            </w:r>
-            <w:proofErr w:type="spellEnd"/>
+              <w:t>Jogo 3D SocialGame</w:t>
+            </w:r>
           </w:p>
         </w:tc>
       </w:tr>
@@ -644,11 +623,11 @@
               <w:t>Verificar se após ter ativado a iluminação de fo</w:t>
             </w:r>
             <w:r>
-              <w:t xml:space="preserve">cagem (F7), só fica iluminado as ligações e amigos da rede. Ao aproximar-nos deve </w:t>
+              <w:t xml:space="preserve">cagem (F7), só fica iluminado as ligações e amigos da rede. </w:t>
             </w:r>
             <w:r>
               <w:lastRenderedPageBreak/>
-              <w:t>aparecer uma ligeira luz vermelha</w:t>
+              <w:t>Ao aproximar-nos deve aparecer uma ligeira luz vermelha</w:t>
             </w:r>
           </w:p>
         </w:tc>
@@ -659,7 +638,11 @@
           <w:p>
             <w:r>
               <w:lastRenderedPageBreak/>
-              <w:t>Verificou-se uma alteração na iluminação e nos movimentos em frente aos amigos e ligações notar-se uma ligeira luz vermelha</w:t>
+              <w:t xml:space="preserve">Verificou-se uma alteração na iluminação e nos movimentos em frente aos </w:t>
+            </w:r>
+            <w:r>
+              <w:lastRenderedPageBreak/>
+              <w:t>amigos e ligações notar-se uma ligeira luz vermelha</w:t>
             </w:r>
           </w:p>
         </w:tc>
@@ -738,13 +721,8 @@
           </w:tcPr>
           <w:p>
             <w:r>
-              <w:t xml:space="preserve">Jogo 3D </w:t>
-            </w:r>
-            <w:proofErr w:type="spellStart"/>
-            <w:r>
-              <w:t>SocialGame</w:t>
-            </w:r>
-            <w:proofErr w:type="spellEnd"/>
+              <w:t>Jogo 3D SocialGame</w:t>
+            </w:r>
           </w:p>
         </w:tc>
       </w:tr>
@@ -875,11 +853,9 @@
             <w:gridSpan w:val="2"/>
           </w:tcPr>
           <w:p>
-            <w:bookmarkStart w:id="0" w:name="_GoBack"/>
             <w:r>
               <w:t>Testado – OK (Márcio Martins)</w:t>
             </w:r>
-            <w:bookmarkEnd w:id="0"/>
           </w:p>
         </w:tc>
       </w:tr>
@@ -937,13 +913,8 @@
           </w:tcPr>
           <w:p>
             <w:r>
-              <w:t xml:space="preserve">Jogo 3D </w:t>
-            </w:r>
-            <w:proofErr w:type="spellStart"/>
-            <w:r>
-              <w:t>SocialGame</w:t>
-            </w:r>
-            <w:proofErr w:type="spellEnd"/>
+              <w:t>Jogo 3D SocialGame</w:t>
+            </w:r>
           </w:p>
         </w:tc>
       </w:tr>
@@ -1094,15 +1065,7 @@
               </w:numPr>
             </w:pPr>
             <w:r>
-              <w:t>‘</w:t>
-            </w:r>
-            <w:proofErr w:type="spellStart"/>
-            <w:r>
-              <w:t>KeyUP</w:t>
-            </w:r>
-            <w:proofErr w:type="spellEnd"/>
-            <w:r>
-              <w:t>’ para a frente</w:t>
+              <w:t>‘KeyUP’ para a frente</w:t>
             </w:r>
           </w:p>
           <w:p>
@@ -1114,15 +1077,7 @@
               </w:numPr>
             </w:pPr>
             <w:r>
-              <w:t>‘</w:t>
-            </w:r>
-            <w:proofErr w:type="spellStart"/>
-            <w:r>
-              <w:t>KeyDown</w:t>
-            </w:r>
-            <w:proofErr w:type="spellEnd"/>
-            <w:r>
-              <w:t>’  para trás</w:t>
+              <w:t>‘KeyDown’  para trás</w:t>
             </w:r>
           </w:p>
           <w:p>
@@ -1134,15 +1089,7 @@
               </w:numPr>
             </w:pPr>
             <w:r>
-              <w:t>‘</w:t>
-            </w:r>
-            <w:proofErr w:type="spellStart"/>
-            <w:r>
-              <w:t>KeyLeft</w:t>
-            </w:r>
-            <w:proofErr w:type="spellEnd"/>
-            <w:r>
-              <w:t>’ rotação para a esquerda</w:t>
+              <w:t>‘KeyLeft’ rotação para a esquerda</w:t>
             </w:r>
           </w:p>
           <w:p>
@@ -1154,15 +1101,7 @@
               </w:numPr>
             </w:pPr>
             <w:r>
-              <w:t>‘</w:t>
-            </w:r>
-            <w:proofErr w:type="spellStart"/>
-            <w:r>
-              <w:t>KeyRight</w:t>
-            </w:r>
-            <w:proofErr w:type="spellEnd"/>
-            <w:r>
-              <w:t>’ rotação para a direita</w:t>
+              <w:t>‘KeyRight’ rotação para a direita</w:t>
             </w:r>
           </w:p>
         </w:tc>
@@ -1428,23 +1367,19 @@
           </w:tcPr>
           <w:p>
             <w:r>
-              <w:t xml:space="preserve">Jogo 3D </w:t>
-            </w:r>
-            <w:proofErr w:type="spellStart"/>
-            <w:r>
-              <w:t>SocialGame</w:t>
-            </w:r>
-            <w:proofErr w:type="spellEnd"/>
-          </w:p>
-        </w:tc>
-      </w:tr>
-      <w:tr>
-        <w:tc>
-          <w:tcPr>
-            <w:tcW w:w="2831" w:type="dxa"/>
-          </w:tcPr>
-          <w:p>
-            <w:r>
+              <w:t>Jogo 3D SocialGame</w:t>
+            </w:r>
+          </w:p>
+        </w:tc>
+      </w:tr>
+      <w:tr>
+        <w:tc>
+          <w:tcPr>
+            <w:tcW w:w="2831" w:type="dxa"/>
+          </w:tcPr>
+          <w:p>
+            <w:r>
+              <w:lastRenderedPageBreak/>
               <w:t>Objetivo:</w:t>
             </w:r>
           </w:p>
@@ -1468,7 +1403,6 @@
           </w:tcPr>
           <w:p>
             <w:r>
-              <w:lastRenderedPageBreak/>
               <w:t>Método de teste:</w:t>
             </w:r>
           </w:p>
@@ -1534,15 +1468,7 @@
           </w:tcPr>
           <w:p>
             <w:r>
-              <w:t xml:space="preserve">Iniciar com a seção </w:t>
-            </w:r>
-            <w:proofErr w:type="spellStart"/>
-            <w:r>
-              <w:t>halsahaf</w:t>
-            </w:r>
-            <w:proofErr w:type="spellEnd"/>
-            <w:r>
-              <w:t xml:space="preserve"> e verificar, na barra em baixo, se encontramos o amigo Vítor</w:t>
+              <w:t>Iniciar com a seção halsahaf e verificar, na barra em baixo, se encontramos o amigo Vítor</w:t>
             </w:r>
           </w:p>
         </w:tc>
@@ -1636,13 +1562,8 @@
           </w:tcPr>
           <w:p>
             <w:r>
-              <w:t xml:space="preserve">Jogo 3D </w:t>
-            </w:r>
-            <w:proofErr w:type="spellStart"/>
-            <w:r>
-              <w:t>SocialGame</w:t>
-            </w:r>
-            <w:proofErr w:type="spellEnd"/>
+              <w:t>Jogo 3D SocialGame</w:t>
+            </w:r>
           </w:p>
         </w:tc>
       </w:tr>
@@ -1663,13 +1584,9 @@
             <w:gridSpan w:val="2"/>
           </w:tcPr>
           <w:p>
-            <w:proofErr w:type="spellStart"/>
-            <w:proofErr w:type="gramStart"/>
             <w:r>
               <w:t>picking</w:t>
             </w:r>
-            <w:proofErr w:type="spellEnd"/>
-            <w:proofErr w:type="gramEnd"/>
           </w:p>
         </w:tc>
       </w:tr>
@@ -1745,23 +1662,7 @@
           </w:tcPr>
           <w:p>
             <w:r>
-              <w:t xml:space="preserve">Iniciar com a seção </w:t>
-            </w:r>
-            <w:proofErr w:type="spellStart"/>
-            <w:r>
-              <w:t>halsahaf</w:t>
-            </w:r>
-            <w:proofErr w:type="spellEnd"/>
-            <w:r>
-              <w:t xml:space="preserve"> e verificar se ao carregamos no </w:t>
-            </w:r>
-            <w:proofErr w:type="spellStart"/>
-            <w:r>
-              <w:t>Vitor</w:t>
-            </w:r>
-            <w:proofErr w:type="spellEnd"/>
-            <w:r>
-              <w:t xml:space="preserve"> conseguimos obter informação sobre ele</w:t>
+              <w:t>Iniciar com a seção halsahaf e verificar se ao carregamos no Vitor conseguimos obter informação sobre ele</w:t>
             </w:r>
           </w:p>
         </w:tc>
@@ -1771,15 +1672,7 @@
           </w:tcPr>
           <w:p>
             <w:r>
-              <w:t xml:space="preserve">Ao carregar no </w:t>
-            </w:r>
-            <w:proofErr w:type="spellStart"/>
-            <w:r>
-              <w:t>vitor</w:t>
-            </w:r>
-            <w:proofErr w:type="spellEnd"/>
-            <w:r>
-              <w:t xml:space="preserve"> teremos de obter a seguinte informação sobre ele:</w:t>
+              <w:t>Ao carregar no vitor teremos de obter a seguinte informação sobre ele:</w:t>
             </w:r>
           </w:p>
           <w:p>
@@ -1794,13 +1687,8 @@
           </w:p>
           <w:p>
             <w:r>
-              <w:t xml:space="preserve">Estado </w:t>
-            </w:r>
-            <w:proofErr w:type="gramStart"/>
-            <w:r>
-              <w:t>de  humor</w:t>
-            </w:r>
-            <w:proofErr w:type="gramEnd"/>
+              <w:t>Estado de  humor</w:t>
+            </w:r>
           </w:p>
         </w:tc>
       </w:tr>
@@ -1877,13 +1765,8 @@
           </w:tcPr>
           <w:p>
             <w:r>
-              <w:t xml:space="preserve">Jogo 3D </w:t>
-            </w:r>
-            <w:proofErr w:type="spellStart"/>
-            <w:r>
-              <w:t>SocialGame</w:t>
-            </w:r>
-            <w:proofErr w:type="spellEnd"/>
+              <w:t>Jogo 3D SocialGame</w:t>
+            </w:r>
           </w:p>
         </w:tc>
       </w:tr>
@@ -1904,11 +1787,9 @@
             <w:gridSpan w:val="2"/>
           </w:tcPr>
           <w:p>
-            <w:proofErr w:type="gramStart"/>
             <w:r>
               <w:t>login</w:t>
             </w:r>
-            <w:proofErr w:type="gramEnd"/>
           </w:p>
         </w:tc>
       </w:tr>
@@ -1974,13 +1855,8 @@
           </w:tcPr>
           <w:p>
             <w:r>
-              <w:t xml:space="preserve">Para entrar na aplicação é necessário login, verificar se </w:t>
-            </w:r>
-            <w:proofErr w:type="spellStart"/>
-            <w:r>
-              <w:t>funcionat</w:t>
-            </w:r>
-            <w:proofErr w:type="spellEnd"/>
+              <w:t>Para entrar na aplicação é necessário login, verificar se funcionat</w:t>
+            </w:r>
           </w:p>
           <w:p/>
         </w:tc>
@@ -1994,28 +1870,13 @@
             </w:r>
           </w:p>
           <w:p>
-            <w:proofErr w:type="spellStart"/>
-            <w:r>
-              <w:t>Nickname</w:t>
-            </w:r>
-            <w:proofErr w:type="spellEnd"/>
-            <w:r>
-              <w:t xml:space="preserve">: </w:t>
-            </w:r>
-            <w:proofErr w:type="spellStart"/>
-            <w:r>
-              <w:t>halsahaf</w:t>
-            </w:r>
-            <w:proofErr w:type="spellEnd"/>
-          </w:p>
-          <w:p>
-            <w:proofErr w:type="spellStart"/>
-            <w:r>
-              <w:t>Pass</w:t>
-            </w:r>
-            <w:proofErr w:type="spellEnd"/>
-            <w:r>
-              <w:t>: 123456</w:t>
+            <w:r>
+              <w:t>Nickname: halsahaf</w:t>
+            </w:r>
+          </w:p>
+          <w:p>
+            <w:r>
+              <w:t>Pass: 123456</w:t>
             </w:r>
           </w:p>
         </w:tc>

</xml_diff>

<commit_message>
#7 Tests of Ricardo Barbosa
</commit_message>
<xml_diff>
--- a/documentation/Tests/1100570 Diogo and 1100626 Luis.docx
+++ b/documentation/Tests/1100570 Diogo and 1100626 Luis.docx
@@ -100,7 +100,15 @@
           </w:tcPr>
           <w:p>
             <w:r>
-              <w:t>Lançar o mini-jogo e verificar se a deteção de colisões estão bem implementadas</w:t>
+              <w:t xml:space="preserve">Lançar o </w:t>
+            </w:r>
+            <w:proofErr w:type="spellStart"/>
+            <w:r>
+              <w:t>mini-jogo</w:t>
+            </w:r>
+            <w:proofErr w:type="spellEnd"/>
+            <w:r>
+              <w:t xml:space="preserve"> e verificar se a deteção de colisões estão bem implementadas</w:t>
             </w:r>
           </w:p>
         </w:tc>
@@ -433,8 +441,21 @@
           </w:tcPr>
           <w:p>
             <w:r>
-              <w:t>Obter o respetivo labirinto definido com a posição de inicio e fim defenidas</w:t>
-            </w:r>
+              <w:t xml:space="preserve">Obter o respetivo labirinto definido com a posição de </w:t>
+            </w:r>
+            <w:proofErr w:type="gramStart"/>
+            <w:r>
+              <w:t>inicio</w:t>
+            </w:r>
+            <w:proofErr w:type="gramEnd"/>
+            <w:r>
+              <w:t xml:space="preserve"> e fim </w:t>
+            </w:r>
+            <w:proofErr w:type="spellStart"/>
+            <w:r>
+              <w:t>defenidas</w:t>
+            </w:r>
+            <w:proofErr w:type="spellEnd"/>
           </w:p>
         </w:tc>
       </w:tr>
@@ -456,10 +477,24 @@
           </w:tcPr>
           <w:p>
             <w:r>
-              <w:t>Obtive o labirinto que era pretendido ao escrever no ficheiro(Ricardo Brandao)</w:t>
-            </w:r>
-            <w:bookmarkStart w:id="0" w:name="_GoBack"/>
-            <w:bookmarkEnd w:id="0"/>
+              <w:t xml:space="preserve">Obtive o labirinto que era pretendido ao escrever no </w:t>
+            </w:r>
+            <w:proofErr w:type="gramStart"/>
+            <w:r>
+              <w:t>ficheiro(Ricardo</w:t>
+            </w:r>
+            <w:proofErr w:type="gramEnd"/>
+            <w:r>
+              <w:t xml:space="preserve"> </w:t>
+            </w:r>
+            <w:proofErr w:type="spellStart"/>
+            <w:r>
+              <w:t>Brandao</w:t>
+            </w:r>
+            <w:proofErr w:type="spellEnd"/>
+            <w:r>
+              <w:t>)</w:t>
+            </w:r>
           </w:p>
         </w:tc>
       </w:tr>
@@ -517,8 +552,13 @@
           </w:tcPr>
           <w:p>
             <w:r>
-              <w:t>Jogo 3D SocialGame</w:t>
-            </w:r>
+              <w:t xml:space="preserve">Jogo 3D </w:t>
+            </w:r>
+            <w:proofErr w:type="spellStart"/>
+            <w:r>
+              <w:t>SocialGame</w:t>
+            </w:r>
+            <w:proofErr w:type="spellEnd"/>
           </w:p>
         </w:tc>
       </w:tr>
@@ -664,7 +704,11 @@
             <w:tcW w:w="5663" w:type="dxa"/>
             <w:gridSpan w:val="2"/>
           </w:tcPr>
-          <w:p/>
+          <w:p>
+            <w:r>
+              <w:t>Testado – Ok (Ricardo Barbosa)</w:t>
+            </w:r>
+          </w:p>
         </w:tc>
       </w:tr>
     </w:tbl>
@@ -721,8 +765,13 @@
           </w:tcPr>
           <w:p>
             <w:r>
-              <w:t>Jogo 3D SocialGame</w:t>
-            </w:r>
+              <w:t xml:space="preserve">Jogo 3D </w:t>
+            </w:r>
+            <w:proofErr w:type="spellStart"/>
+            <w:r>
+              <w:t>SocialGame</w:t>
+            </w:r>
+            <w:proofErr w:type="spellEnd"/>
           </w:p>
         </w:tc>
       </w:tr>
@@ -913,8 +962,13 @@
           </w:tcPr>
           <w:p>
             <w:r>
-              <w:t>Jogo 3D SocialGame</w:t>
-            </w:r>
+              <w:t xml:space="preserve">Jogo 3D </w:t>
+            </w:r>
+            <w:proofErr w:type="spellStart"/>
+            <w:r>
+              <w:t>SocialGame</w:t>
+            </w:r>
+            <w:proofErr w:type="spellEnd"/>
           </w:p>
         </w:tc>
       </w:tr>
@@ -1065,7 +1119,15 @@
               </w:numPr>
             </w:pPr>
             <w:r>
-              <w:t>‘KeyUP’ para a frente</w:t>
+              <w:t>‘</w:t>
+            </w:r>
+            <w:proofErr w:type="spellStart"/>
+            <w:r>
+              <w:t>KeyUP</w:t>
+            </w:r>
+            <w:proofErr w:type="spellEnd"/>
+            <w:r>
+              <w:t>’ para a frente</w:t>
             </w:r>
           </w:p>
           <w:p>
@@ -1077,7 +1139,15 @@
               </w:numPr>
             </w:pPr>
             <w:r>
-              <w:t>‘KeyDown’  para trás</w:t>
+              <w:t>‘</w:t>
+            </w:r>
+            <w:proofErr w:type="spellStart"/>
+            <w:r>
+              <w:t>KeyDown</w:t>
+            </w:r>
+            <w:proofErr w:type="spellEnd"/>
+            <w:r>
+              <w:t>’  para trás</w:t>
             </w:r>
           </w:p>
           <w:p>
@@ -1089,7 +1159,15 @@
               </w:numPr>
             </w:pPr>
             <w:r>
-              <w:t>‘KeyLeft’ rotação para a esquerda</w:t>
+              <w:t>‘</w:t>
+            </w:r>
+            <w:proofErr w:type="spellStart"/>
+            <w:r>
+              <w:t>KeyLeft</w:t>
+            </w:r>
+            <w:proofErr w:type="spellEnd"/>
+            <w:r>
+              <w:t>’ rotação para a esquerda</w:t>
             </w:r>
           </w:p>
           <w:p>
@@ -1101,7 +1179,15 @@
               </w:numPr>
             </w:pPr>
             <w:r>
-              <w:t>‘KeyRight’ rotação para a direita</w:t>
+              <w:t>‘</w:t>
+            </w:r>
+            <w:proofErr w:type="spellStart"/>
+            <w:r>
+              <w:t>KeyRight</w:t>
+            </w:r>
+            <w:proofErr w:type="spellEnd"/>
+            <w:r>
+              <w:t>’ rotação para a direita</w:t>
             </w:r>
           </w:p>
         </w:tc>
@@ -1122,7 +1208,11 @@
             <w:tcW w:w="5663" w:type="dxa"/>
             <w:gridSpan w:val="2"/>
           </w:tcPr>
-          <w:p/>
+          <w:p>
+            <w:r>
+              <w:t>Testado – Ok (Ricardo Brandão)</w:t>
+            </w:r>
+          </w:p>
         </w:tc>
       </w:tr>
     </w:tbl>
@@ -1310,7 +1400,27 @@
             <w:tcW w:w="5663" w:type="dxa"/>
             <w:gridSpan w:val="2"/>
           </w:tcPr>
-          <w:p/>
+          <w:p>
+            <w:r>
+              <w:t>Testado está funcional apesar de se notar a “</w:t>
+            </w:r>
+            <w:proofErr w:type="spellStart"/>
+            <w:r>
+              <w:t>lag</w:t>
+            </w:r>
+            <w:proofErr w:type="spellEnd"/>
+            <w:r>
+              <w:t xml:space="preserve">” para o </w:t>
+            </w:r>
+            <w:proofErr w:type="gramStart"/>
+            <w:r>
+              <w:t>calculo</w:t>
+            </w:r>
+            <w:proofErr w:type="gramEnd"/>
+            <w:r>
+              <w:t xml:space="preserve"> do caminho (Ricardo Barbosa)</w:t>
+            </w:r>
+          </w:p>
         </w:tc>
       </w:tr>
     </w:tbl>
@@ -1356,6 +1466,7 @@
           </w:tcPr>
           <w:p>
             <w:r>
+              <w:lastRenderedPageBreak/>
               <w:t>Módulo:</w:t>
             </w:r>
           </w:p>
@@ -1367,19 +1478,23 @@
           </w:tcPr>
           <w:p>
             <w:r>
-              <w:t>Jogo 3D SocialGame</w:t>
-            </w:r>
-          </w:p>
-        </w:tc>
-      </w:tr>
-      <w:tr>
-        <w:tc>
-          <w:tcPr>
-            <w:tcW w:w="2831" w:type="dxa"/>
-          </w:tcPr>
-          <w:p>
-            <w:r>
-              <w:lastRenderedPageBreak/>
+              <w:t xml:space="preserve">Jogo 3D </w:t>
+            </w:r>
+            <w:proofErr w:type="spellStart"/>
+            <w:r>
+              <w:t>SocialGame</w:t>
+            </w:r>
+            <w:proofErr w:type="spellEnd"/>
+          </w:p>
+        </w:tc>
+      </w:tr>
+      <w:tr>
+        <w:tc>
+          <w:tcPr>
+            <w:tcW w:w="2831" w:type="dxa"/>
+          </w:tcPr>
+          <w:p>
+            <w:r>
               <w:t>Objetivo:</w:t>
             </w:r>
           </w:p>
@@ -1468,7 +1583,15 @@
           </w:tcPr>
           <w:p>
             <w:r>
-              <w:t>Iniciar com a seção halsahaf e verificar, na barra em baixo, se encontramos o amigo Vítor</w:t>
+              <w:t xml:space="preserve">Iniciar com a seção </w:t>
+            </w:r>
+            <w:proofErr w:type="spellStart"/>
+            <w:r>
+              <w:t>halsahaf</w:t>
+            </w:r>
+            <w:proofErr w:type="spellEnd"/>
+            <w:r>
+              <w:t xml:space="preserve"> e verificar, na barra em baixo, se encontramos o amigo Vítor</w:t>
             </w:r>
           </w:p>
         </w:tc>
@@ -1505,7 +1628,10 @@
             <w:tcW w:w="5663" w:type="dxa"/>
             <w:gridSpan w:val="2"/>
           </w:tcPr>
-          <w:p/>
+          <w:p>
+            <w:bookmarkStart w:id="0" w:name="_GoBack"/>
+            <w:bookmarkEnd w:id="0"/>
+          </w:p>
         </w:tc>
       </w:tr>
     </w:tbl>
@@ -1562,8 +1688,13 @@
           </w:tcPr>
           <w:p>
             <w:r>
-              <w:t>Jogo 3D SocialGame</w:t>
-            </w:r>
+              <w:t xml:space="preserve">Jogo 3D </w:t>
+            </w:r>
+            <w:proofErr w:type="spellStart"/>
+            <w:r>
+              <w:t>SocialGame</w:t>
+            </w:r>
+            <w:proofErr w:type="spellEnd"/>
           </w:p>
         </w:tc>
       </w:tr>
@@ -1584,9 +1715,13 @@
             <w:gridSpan w:val="2"/>
           </w:tcPr>
           <w:p>
+            <w:proofErr w:type="spellStart"/>
+            <w:proofErr w:type="gramStart"/>
             <w:r>
               <w:t>picking</w:t>
             </w:r>
+            <w:proofErr w:type="spellEnd"/>
+            <w:proofErr w:type="gramEnd"/>
           </w:p>
         </w:tc>
       </w:tr>
@@ -1662,7 +1797,23 @@
           </w:tcPr>
           <w:p>
             <w:r>
-              <w:t>Iniciar com a seção halsahaf e verificar se ao carregamos no Vitor conseguimos obter informação sobre ele</w:t>
+              <w:t xml:space="preserve">Iniciar com a seção </w:t>
+            </w:r>
+            <w:proofErr w:type="spellStart"/>
+            <w:r>
+              <w:t>halsahaf</w:t>
+            </w:r>
+            <w:proofErr w:type="spellEnd"/>
+            <w:r>
+              <w:t xml:space="preserve"> e verificar se ao carregamos no </w:t>
+            </w:r>
+            <w:proofErr w:type="spellStart"/>
+            <w:r>
+              <w:t>Vitor</w:t>
+            </w:r>
+            <w:proofErr w:type="spellEnd"/>
+            <w:r>
+              <w:t xml:space="preserve"> conseguimos obter informação sobre ele</w:t>
             </w:r>
           </w:p>
         </w:tc>
@@ -1672,7 +1823,15 @@
           </w:tcPr>
           <w:p>
             <w:r>
-              <w:t>Ao carregar no vitor teremos de obter a seguinte informação sobre ele:</w:t>
+              <w:t xml:space="preserve">Ao carregar no </w:t>
+            </w:r>
+            <w:proofErr w:type="spellStart"/>
+            <w:r>
+              <w:t>vitor</w:t>
+            </w:r>
+            <w:proofErr w:type="spellEnd"/>
+            <w:r>
+              <w:t xml:space="preserve"> teremos de obter a seguinte informação sobre ele:</w:t>
             </w:r>
           </w:p>
           <w:p>
@@ -1687,8 +1846,13 @@
           </w:p>
           <w:p>
             <w:r>
-              <w:t>Estado de  humor</w:t>
-            </w:r>
+              <w:t xml:space="preserve">Estado </w:t>
+            </w:r>
+            <w:proofErr w:type="gramStart"/>
+            <w:r>
+              <w:t>de  humor</w:t>
+            </w:r>
+            <w:proofErr w:type="gramEnd"/>
           </w:p>
         </w:tc>
       </w:tr>
@@ -1765,8 +1929,13 @@
           </w:tcPr>
           <w:p>
             <w:r>
-              <w:t>Jogo 3D SocialGame</w:t>
-            </w:r>
+              <w:t xml:space="preserve">Jogo 3D </w:t>
+            </w:r>
+            <w:proofErr w:type="spellStart"/>
+            <w:r>
+              <w:t>SocialGame</w:t>
+            </w:r>
+            <w:proofErr w:type="spellEnd"/>
           </w:p>
         </w:tc>
       </w:tr>
@@ -1787,9 +1956,11 @@
             <w:gridSpan w:val="2"/>
           </w:tcPr>
           <w:p>
+            <w:proofErr w:type="gramStart"/>
             <w:r>
               <w:t>login</w:t>
             </w:r>
+            <w:proofErr w:type="gramEnd"/>
           </w:p>
         </w:tc>
       </w:tr>
@@ -1855,8 +2026,13 @@
           </w:tcPr>
           <w:p>
             <w:r>
-              <w:t>Para entrar na aplicação é necessário login, verificar se funcionat</w:t>
-            </w:r>
+              <w:t xml:space="preserve">Para entrar na aplicação é necessário login, verificar se </w:t>
+            </w:r>
+            <w:proofErr w:type="spellStart"/>
+            <w:r>
+              <w:t>funcionat</w:t>
+            </w:r>
+            <w:proofErr w:type="spellEnd"/>
           </w:p>
           <w:p/>
         </w:tc>
@@ -1870,13 +2046,28 @@
             </w:r>
           </w:p>
           <w:p>
-            <w:r>
-              <w:t>Nickname: halsahaf</w:t>
-            </w:r>
-          </w:p>
-          <w:p>
-            <w:r>
-              <w:t>Pass: 123456</w:t>
+            <w:proofErr w:type="spellStart"/>
+            <w:r>
+              <w:t>Nickname</w:t>
+            </w:r>
+            <w:proofErr w:type="spellEnd"/>
+            <w:r>
+              <w:t xml:space="preserve">: </w:t>
+            </w:r>
+            <w:proofErr w:type="spellStart"/>
+            <w:r>
+              <w:t>halsahaf</w:t>
+            </w:r>
+            <w:proofErr w:type="spellEnd"/>
+          </w:p>
+          <w:p>
+            <w:proofErr w:type="spellStart"/>
+            <w:r>
+              <w:t>Pass</w:t>
+            </w:r>
+            <w:proofErr w:type="spellEnd"/>
+            <w:r>
+              <w:t>: 123456</w:t>
             </w:r>
           </w:p>
         </w:tc>

</xml_diff>

<commit_message>
#7 Tests by Vitor Sousa
</commit_message>
<xml_diff>
--- a/documentation/Tests/1100570 Diogo and 1100626 Luis.docx
+++ b/documentation/Tests/1100570 Diogo and 1100626 Luis.docx
@@ -1629,8 +1629,17 @@
             <w:gridSpan w:val="2"/>
           </w:tcPr>
           <w:p>
-            <w:bookmarkStart w:id="0" w:name="_GoBack"/>
-            <w:bookmarkEnd w:id="0"/>
+            <w:r>
+              <w:t>Testado e ok (</w:t>
+            </w:r>
+            <w:proofErr w:type="spellStart"/>
+            <w:r>
+              <w:t>Vitor</w:t>
+            </w:r>
+            <w:proofErr w:type="spellEnd"/>
+            <w:r>
+              <w:t xml:space="preserve"> Sousa)</w:t>
+            </w:r>
           </w:p>
         </w:tc>
       </w:tr>
@@ -2104,7 +2113,21 @@
             <w:tcW w:w="5663" w:type="dxa"/>
             <w:gridSpan w:val="2"/>
           </w:tcPr>
-          <w:p/>
+          <w:p>
+            <w:r>
+              <w:t>Testado e ok (</w:t>
+            </w:r>
+            <w:proofErr w:type="spellStart"/>
+            <w:r>
+              <w:t>Vitor</w:t>
+            </w:r>
+            <w:proofErr w:type="spellEnd"/>
+            <w:r>
+              <w:t xml:space="preserve"> Sousa)</w:t>
+            </w:r>
+            <w:bookmarkStart w:id="0" w:name="_GoBack"/>
+            <w:bookmarkEnd w:id="0"/>
+          </w:p>
         </w:tc>
       </w:tr>
     </w:tbl>

</xml_diff>